<commit_message>
Redid my part since the file data size was wrong
</commit_message>
<xml_diff>
--- a/Lab8/Lab8_answers.docx
+++ b/Lab8/Lab8_answers.docx
@@ -1,210 +1,158 @@
 
 <file path=word/document.xml><?xml version="1.0" encoding="utf-8"?>
-<w:document xmlns:o="urn:schemas-microsoft-com:office:office" xmlns:r="http://schemas.openxmlformats.org/officeDocument/2006/relationships" xmlns:v="urn:schemas-microsoft-com:vml" xmlns:w="http://schemas.openxmlformats.org/wordprocessingml/2006/main" xmlns:w10="urn:schemas-microsoft-com:office:word" xmlns:wp="http://schemas.openxmlformats.org/drawingml/2006/wordprocessingDrawing" xmlns:wps="http://schemas.microsoft.com/office/word/2010/wordprocessingShape" xmlns:wpg="http://schemas.microsoft.com/office/word/2010/wordprocessingGroup" xmlns:mc="http://schemas.openxmlformats.org/markup-compatibility/2006" xmlns:wp14="http://schemas.microsoft.com/office/word/2010/wordprocessingDrawing" xmlns:w14="http://schemas.microsoft.com/office/word/2010/wordml" mc:Ignorable="w14 wp14">
+<w:document xmlns:wpc="http://schemas.microsoft.com/office/word/2010/wordprocessingCanvas" xmlns:cx="http://schemas.microsoft.com/office/drawing/2014/chartex" xmlns:cx1="http://schemas.microsoft.com/office/drawing/2015/9/8/chartex" xmlns:cx2="http://schemas.microsoft.com/office/drawing/2015/10/21/chartex" xmlns:cx3="http://schemas.microsoft.com/office/drawing/2016/5/9/chartex" xmlns:cx4="http://schemas.microsoft.com/office/drawing/2016/5/10/chartex" xmlns:cx5="http://schemas.microsoft.com/office/drawing/2016/5/11/chartex" xmlns:cx6="http://schemas.microsoft.com/office/drawing/2016/5/12/chartex" xmlns:cx7="http://schemas.microsoft.com/office/drawing/2016/5/13/chartex" xmlns:cx8="http://schemas.microsoft.com/office/drawing/2016/5/14/chartex" xmlns:mc="http://schemas.openxmlformats.org/markup-compatibility/2006" xmlns:aink="http://schemas.microsoft.com/office/drawing/2016/ink" xmlns:am3d="http://schemas.microsoft.com/office/drawing/2017/model3d" xmlns:o="urn:schemas-microsoft-com:office:office" xmlns:r="http://schemas.openxmlformats.org/officeDocument/2006/relationships" xmlns:m="http://schemas.openxmlformats.org/officeDocument/2006/math" xmlns:v="urn:schemas-microsoft-com:vml" xmlns:wp14="http://schemas.microsoft.com/office/word/2010/wordprocessingDrawing" xmlns:wp="http://schemas.openxmlformats.org/drawingml/2006/wordprocessingDrawing" xmlns:w10="urn:schemas-microsoft-com:office:word" xmlns:w="http://schemas.openxmlformats.org/wordprocessingml/2006/main" xmlns:w14="http://schemas.microsoft.com/office/word/2010/wordml" xmlns:w15="http://schemas.microsoft.com/office/word/2012/wordml" xmlns:w16cid="http://schemas.microsoft.com/office/word/2016/wordml/cid" xmlns:w16se="http://schemas.microsoft.com/office/word/2015/wordml/symex" xmlns:wpg="http://schemas.microsoft.com/office/word/2010/wordprocessingGroup" xmlns:wpi="http://schemas.microsoft.com/office/word/2010/wordprocessingInk" xmlns:wne="http://schemas.microsoft.com/office/word/2006/wordml" xmlns:wps="http://schemas.microsoft.com/office/word/2010/wordprocessingShape" mc:Ignorable="w14 w15 w16se w16cid wp14">
   <w:body>
     <w:p>
-      <w:pPr>
-        <w:pStyle w:val="Normal"/>
-        <w:rPr/>
-      </w:pPr>
-      <w:r>
-        <w:rPr/>
-        <w:t>Lab 8 – Saptarshi Ganguly, Gordon Tsang, Dani Reil, Joseph Gonzales</w:t>
-      </w:r>
-    </w:p>
-    <w:p>
-      <w:pPr>
-        <w:pStyle w:val="Normal"/>
-        <w:rPr/>
-      </w:pPr>
-      <w:r>
-        <w:rPr/>
+      <w:r>
+        <w:t xml:space="preserve">Lab 8 – Saptarshi Ganguly, Gordon Tsang, Dani </w:t>
+      </w:r>
+      <w:proofErr w:type="spellStart"/>
+      <w:r>
+        <w:t>Reil</w:t>
+      </w:r>
+      <w:proofErr w:type="spellEnd"/>
+      <w:r>
+        <w:t>, Joseph Gonzales</w:t>
+      </w:r>
+    </w:p>
+    <w:p>
+      <w:r>
         <w:t>1. HTTP version 1.1</w:t>
       </w:r>
     </w:p>
     <w:p>
-      <w:pPr>
-        <w:pStyle w:val="Normal"/>
-        <w:rPr/>
-      </w:pPr>
-      <w:r>
-        <w:rPr/>
-        <w:t>2. Accept-Language: en-US,en;q=0.5 or US English</w:t>
-      </w:r>
-    </w:p>
-    <w:p>
-      <w:pPr>
-        <w:pStyle w:val="Normal"/>
-        <w:rPr/>
-      </w:pPr>
-      <w:r>
-        <w:rPr/>
-        <w:t>3. My IP address: 192.168.1.61 gaia.cs.umass.edu server: 128.119.245.12</w:t>
-      </w:r>
-    </w:p>
-    <w:p>
-      <w:pPr>
-        <w:pStyle w:val="Normal"/>
-        <w:rPr/>
-      </w:pPr>
-      <w:r>
-        <w:rPr/>
-        <w:t>4. Code returned is 200 or an OK response</w:t>
-      </w:r>
-    </w:p>
-    <w:p>
-      <w:pPr>
-        <w:pStyle w:val="Normal"/>
-        <w:rPr/>
-      </w:pPr>
-      <w:r>
-        <w:rPr/>
+      <w:r>
+        <w:t xml:space="preserve">2. Accept-Language: </w:t>
+      </w:r>
+      <w:proofErr w:type="spellStart"/>
+      <w:r>
+        <w:t>en-</w:t>
+      </w:r>
+      <w:proofErr w:type="gramStart"/>
+      <w:r>
+        <w:t>US,en</w:t>
+      </w:r>
+      <w:proofErr w:type="gramEnd"/>
+      <w:r>
+        <w:t>;q</w:t>
+      </w:r>
+      <w:proofErr w:type="spellEnd"/>
+      <w:r>
+        <w:t>=0.5 or US English</w:t>
+      </w:r>
+    </w:p>
+    <w:p>
+      <w:r>
+        <w:t xml:space="preserve">3. </w:t>
+      </w:r>
+      <w:r>
+        <w:t>My IP address: 10.0.1.23</w:t>
+      </w:r>
+      <w:r>
+        <w:t xml:space="preserve"> </w:t>
+      </w:r>
+      <w:r>
+        <w:tab/>
+      </w:r>
+      <w:bookmarkStart w:id="0" w:name="_GoBack"/>
+      <w:bookmarkEnd w:id="0"/>
+      <w:r>
+        <w:t>gaia.cs.umass.edu server: 128.119.245.12</w:t>
+      </w:r>
+    </w:p>
+    <w:p>
+      <w:r>
+        <w:t xml:space="preserve">4. Code returned is 200 or an OK </w:t>
+      </w:r>
+      <w:r>
+        <w:t>response</w:t>
+      </w:r>
+    </w:p>
+    <w:p>
+      <w:r>
         <w:t>5. Last-Modified: Fri, 20 Nov 2020 06:59:01 GMT</w:t>
       </w:r>
     </w:p>
     <w:p>
-      <w:pPr>
-        <w:pStyle w:val="Normal"/>
-        <w:rPr/>
-      </w:pPr>
-      <w:r>
-        <w:rPr/>
-        <w:t>6. File Data: 371 bytes</w:t>
-      </w:r>
-    </w:p>
-    <w:p>
-      <w:pPr>
-        <w:pStyle w:val="Normal"/>
-        <w:rPr/>
-      </w:pPr>
-      <w:r>
-        <w:rPr/>
+      <w:r>
+        <w:t xml:space="preserve">6. File Data: </w:t>
+      </w:r>
+      <w:r>
+        <w:t>128</w:t>
+      </w:r>
+      <w:r>
+        <w:t xml:space="preserve"> bytes</w:t>
+      </w:r>
+    </w:p>
+    <w:p>
+      <w:r>
         <w:t>7. Yes, Connection: Keep-Alive</w:t>
       </w:r>
     </w:p>
     <w:p>
-      <w:pPr>
-        <w:pStyle w:val="Normal"/>
-        <w:widowControl/>
-        <w:bidi w:val="0"/>
-        <w:spacing w:lineRule="auto" w:line="259" w:before="0" w:after="160"/>
-        <w:jc w:val="left"/>
-        <w:rPr/>
-      </w:pPr>
-      <w:r>
-        <w:rPr/>
-        <w:t xml:space="preserve">8. </w:t>
-      </w:r>
-      <w:r>
-        <w:rPr/>
-        <w:t>There is no IF-MODIFIED-SINCE line in the HTTP GET request from my browser to the server.</w:t>
-      </w:r>
-    </w:p>
-    <w:p>
-      <w:pPr>
-        <w:pStyle w:val="Normal"/>
-        <w:widowControl/>
-        <w:bidi w:val="0"/>
-        <w:spacing w:lineRule="auto" w:line="259" w:before="0" w:after="160"/>
-        <w:jc w:val="left"/>
-        <w:rPr/>
-      </w:pPr>
-      <w:r>
-        <w:rPr/>
-        <w:t xml:space="preserve">9. </w:t>
-      </w:r>
-      <w:r>
-        <w:rPr/>
-        <w:t>The server explicitly returns the contents of the file. There is a new section called Line-based text data: text/html (10 lines) that includes the contents of the file that the server returned.</w:t>
-      </w:r>
-    </w:p>
-    <w:p>
-      <w:pPr>
-        <w:pStyle w:val="Normal"/>
-        <w:widowControl/>
-        <w:bidi w:val="0"/>
-        <w:spacing w:lineRule="auto" w:line="259" w:before="0" w:after="160"/>
-        <w:jc w:val="left"/>
-        <w:rPr/>
-      </w:pPr>
-      <w:r>
-        <w:rPr/>
+      <w:r>
+        <w:t>8. There is no IF-MODIFIED-SINCE line in the HTTP GET request from my browser to the server.</w:t>
+      </w:r>
+    </w:p>
+    <w:p>
+      <w:r>
+        <w:t>9. The server explicitly returns the contents of th</w:t>
+      </w:r>
+      <w:r>
+        <w:t>e file. There is a new section called Line-based text data: text/html (10 lines) that includes the contents of the file that the server returned.</w:t>
+      </w:r>
+    </w:p>
+    <w:p>
+      <w:r>
         <w:t>10. If-Modified-Since: Fri, 20 Nov 2020 06:59:01 GMT</w:t>
       </w:r>
     </w:p>
     <w:p>
-      <w:pPr>
-        <w:pStyle w:val="Normal"/>
-        <w:widowControl/>
-        <w:bidi w:val="0"/>
-        <w:spacing w:lineRule="auto" w:line="259" w:before="0" w:after="160"/>
-        <w:jc w:val="left"/>
-        <w:rPr/>
-      </w:pPr>
-      <w:r>
-        <w:rPr/>
-        <w:t>11. Code returned is 304 or Not Modified response. The server did not explicitly return the contents of the file because the I</w:t>
-      </w:r>
-      <w:r>
-        <w:rPr/>
-        <w:t>F</w:t>
-      </w:r>
-      <w:r>
-        <w:rPr/>
-        <w:t>-MODIFIED-SINCE field was included in my browser’s HTTP GET request to the server. Thus, it realized that the same HTTP GET request was performed twice on the same file and the server decided that since it has not been modified it doesn’t need to send the file again.</w:t>
-      </w:r>
-    </w:p>
-    <w:p>
-      <w:pPr>
-        <w:pStyle w:val="Normal"/>
-        <w:widowControl/>
-        <w:bidi w:val="0"/>
-        <w:spacing w:lineRule="auto" w:line="259" w:before="0" w:after="160"/>
-        <w:jc w:val="left"/>
-        <w:rPr/>
-      </w:pPr>
-      <w:r>
-        <w:rPr/>
-      </w:r>
-    </w:p>
+      <w:r>
+        <w:t>11. Code returned is 304 or Not Modified response. The se</w:t>
+      </w:r>
+      <w:r>
+        <w:t>rver did not explicitly return the contents of the file because the IF-MODIFIED-SINCE field was included in my browser’s HTTP GET request to the server. Thus, it realized that the same HTTP GET request was performed twice on the same file and the server de</w:t>
+      </w:r>
+      <w:r>
+        <w:t>cided that since it has not been modified it doesn’t need to send the file again.</w:t>
+      </w:r>
+    </w:p>
+    <w:p/>
     <w:sectPr>
-      <w:type w:val="nextPage"/>
       <w:pgSz w:w="12240" w:h="15840"/>
-      <w:pgMar w:left="1440" w:right="1440" w:header="0" w:top="1440" w:footer="0" w:bottom="1440" w:gutter="0"/>
-      <w:pgNumType w:fmt="decimal"/>
-      <w:formProt w:val="false"/>
-      <w:textDirection w:val="lrTb"/>
-      <w:docGrid w:type="default" w:linePitch="360" w:charSpace="4096"/>
+      <w:pgMar w:top="1440" w:right="1440" w:bottom="1440" w:left="1440" w:header="0" w:footer="0" w:gutter="0"/>
+      <w:cols w:space="720"/>
+      <w:formProt w:val="0"/>
+      <w:docGrid w:linePitch="360" w:charSpace="4096"/>
     </w:sectPr>
   </w:body>
 </w:document>
 </file>
 
 <file path=word/styles.xml><?xml version="1.0" encoding="utf-8"?>
-<w:styles xmlns:w="http://schemas.openxmlformats.org/wordprocessingml/2006/main" xmlns:w14="http://schemas.microsoft.com/office/word/2010/wordml" xmlns:mc="http://schemas.openxmlformats.org/markup-compatibility/2006" mc:Ignorable="w14">
+<w:styles xmlns:mc="http://schemas.openxmlformats.org/markup-compatibility/2006" xmlns:r="http://schemas.openxmlformats.org/officeDocument/2006/relationships" xmlns:w="http://schemas.openxmlformats.org/wordprocessingml/2006/main" xmlns:w14="http://schemas.microsoft.com/office/word/2010/wordml" xmlns:w15="http://schemas.microsoft.com/office/word/2012/wordml" xmlns:w16cid="http://schemas.microsoft.com/office/word/2016/wordml/cid" xmlns:w16se="http://schemas.microsoft.com/office/word/2015/wordml/symex" mc:Ignorable="w14 w15 w16se w16cid">
   <w:docDefaults>
     <w:rPrDefault>
       <w:rPr>
-        <w:rFonts w:ascii="Calibri" w:hAnsi="Calibri" w:eastAsia="Calibri" w:cs="" w:asciiTheme="minorHAnsi" w:cstheme="minorBidi" w:eastAsiaTheme="minorHAnsi" w:hAnsiTheme="minorHAnsi"/>
+        <w:rFonts w:asciiTheme="minorHAnsi" w:eastAsiaTheme="minorHAnsi" w:hAnsiTheme="minorHAnsi" w:cstheme="minorBidi"/>
         <w:szCs w:val="22"/>
         <w:lang w:val="en-US" w:eastAsia="en-US" w:bidi="ar-SA"/>
       </w:rPr>
     </w:rPrDefault>
-    <w:pPrDefault>
-      <w:pPr/>
-    </w:pPrDefault>
+    <w:pPrDefault/>
   </w:docDefaults>
   <w:latentStyles w:defLockedState="0" w:defUIPriority="99" w:defSemiHidden="0" w:defUnhideWhenUsed="0" w:defQFormat="0" w:count="376">
     <w:lsdException w:name="Normal" w:uiPriority="0" w:qFormat="1"/>
     <w:lsdException w:name="heading 1" w:uiPriority="9" w:qFormat="1"/>
-    <w:lsdException w:name="heading 2" w:uiPriority="9" w:semiHidden="1" w:unhideWhenUsed="1" w:qFormat="1"/>
-    <w:lsdException w:name="heading 3" w:uiPriority="9" w:semiHidden="1" w:unhideWhenUsed="1" w:qFormat="1"/>
-    <w:lsdException w:name="heading 4" w:uiPriority="9" w:semiHidden="1" w:unhideWhenUsed="1" w:qFormat="1"/>
-    <w:lsdException w:name="heading 5" w:uiPriority="9" w:semiHidden="1" w:unhideWhenUsed="1" w:qFormat="1"/>
-    <w:lsdException w:name="heading 6" w:uiPriority="9" w:semiHidden="1" w:unhideWhenUsed="1" w:qFormat="1"/>
-    <w:lsdException w:name="heading 7" w:uiPriority="9" w:semiHidden="1" w:unhideWhenUsed="1" w:qFormat="1"/>
-    <w:lsdException w:name="heading 8" w:uiPriority="9" w:semiHidden="1" w:unhideWhenUsed="1" w:qFormat="1"/>
-    <w:lsdException w:name="heading 9" w:uiPriority="9" w:semiHidden="1" w:unhideWhenUsed="1" w:qFormat="1"/>
+    <w:lsdException w:name="heading 2" w:semiHidden="1" w:uiPriority="9" w:unhideWhenUsed="1" w:qFormat="1"/>
+    <w:lsdException w:name="heading 3" w:semiHidden="1" w:uiPriority="9" w:unhideWhenUsed="1" w:qFormat="1"/>
+    <w:lsdException w:name="heading 4" w:semiHidden="1" w:uiPriority="9" w:unhideWhenUsed="1" w:qFormat="1"/>
+    <w:lsdException w:name="heading 5" w:semiHidden="1" w:uiPriority="9" w:unhideWhenUsed="1" w:qFormat="1"/>
+    <w:lsdException w:name="heading 6" w:semiHidden="1" w:uiPriority="9" w:unhideWhenUsed="1" w:qFormat="1"/>
+    <w:lsdException w:name="heading 7" w:semiHidden="1" w:uiPriority="9" w:unhideWhenUsed="1" w:qFormat="1"/>
+    <w:lsdException w:name="heading 8" w:semiHidden="1" w:uiPriority="9" w:unhideWhenUsed="1" w:qFormat="1"/>
+    <w:lsdException w:name="heading 9" w:semiHidden="1" w:uiPriority="9" w:unhideWhenUsed="1" w:qFormat="1"/>
     <w:lsdException w:name="index 1" w:semiHidden="1" w:unhideWhenUsed="1"/>
     <w:lsdException w:name="index 2" w:semiHidden="1" w:unhideWhenUsed="1"/>
     <w:lsdException w:name="index 3" w:semiHidden="1" w:unhideWhenUsed="1"/>
@@ -214,22 +162,22 @@
     <w:lsdException w:name="index 7" w:semiHidden="1" w:unhideWhenUsed="1"/>
     <w:lsdException w:name="index 8" w:semiHidden="1" w:unhideWhenUsed="1"/>
     <w:lsdException w:name="index 9" w:semiHidden="1" w:unhideWhenUsed="1"/>
-    <w:lsdException w:name="toc 1" w:uiPriority="39" w:semiHidden="1" w:unhideWhenUsed="1"/>
-    <w:lsdException w:name="toc 2" w:uiPriority="39" w:semiHidden="1" w:unhideWhenUsed="1"/>
-    <w:lsdException w:name="toc 3" w:uiPriority="39" w:semiHidden="1" w:unhideWhenUsed="1"/>
-    <w:lsdException w:name="toc 4" w:uiPriority="39" w:semiHidden="1" w:unhideWhenUsed="1"/>
-    <w:lsdException w:name="toc 5" w:uiPriority="39" w:semiHidden="1" w:unhideWhenUsed="1"/>
-    <w:lsdException w:name="toc 6" w:uiPriority="39" w:semiHidden="1" w:unhideWhenUsed="1"/>
-    <w:lsdException w:name="toc 7" w:uiPriority="39" w:semiHidden="1" w:unhideWhenUsed="1"/>
-    <w:lsdException w:name="toc 8" w:uiPriority="39" w:semiHidden="1" w:unhideWhenUsed="1"/>
-    <w:lsdException w:name="toc 9" w:uiPriority="39" w:semiHidden="1" w:unhideWhenUsed="1"/>
+    <w:lsdException w:name="toc 1" w:semiHidden="1" w:uiPriority="39" w:unhideWhenUsed="1"/>
+    <w:lsdException w:name="toc 2" w:semiHidden="1" w:uiPriority="39" w:unhideWhenUsed="1"/>
+    <w:lsdException w:name="toc 3" w:semiHidden="1" w:uiPriority="39" w:unhideWhenUsed="1"/>
+    <w:lsdException w:name="toc 4" w:semiHidden="1" w:uiPriority="39" w:unhideWhenUsed="1"/>
+    <w:lsdException w:name="toc 5" w:semiHidden="1" w:uiPriority="39" w:unhideWhenUsed="1"/>
+    <w:lsdException w:name="toc 6" w:semiHidden="1" w:uiPriority="39" w:unhideWhenUsed="1"/>
+    <w:lsdException w:name="toc 7" w:semiHidden="1" w:uiPriority="39" w:unhideWhenUsed="1"/>
+    <w:lsdException w:name="toc 8" w:semiHidden="1" w:uiPriority="39" w:unhideWhenUsed="1"/>
+    <w:lsdException w:name="toc 9" w:semiHidden="1" w:uiPriority="39" w:unhideWhenUsed="1"/>
     <w:lsdException w:name="Normal Indent" w:semiHidden="1" w:unhideWhenUsed="1"/>
     <w:lsdException w:name="footnote text" w:semiHidden="1" w:unhideWhenUsed="1"/>
     <w:lsdException w:name="annotation text" w:semiHidden="1" w:unhideWhenUsed="1"/>
     <w:lsdException w:name="header" w:semiHidden="1" w:unhideWhenUsed="1"/>
     <w:lsdException w:name="footer" w:semiHidden="1" w:unhideWhenUsed="1"/>
     <w:lsdException w:name="index heading" w:semiHidden="1" w:unhideWhenUsed="1"/>
-    <w:lsdException w:name="caption" w:uiPriority="35" w:semiHidden="1" w:unhideWhenUsed="1" w:qFormat="1"/>
+    <w:lsdException w:name="caption" w:semiHidden="1" w:uiPriority="35" w:unhideWhenUsed="1" w:qFormat="1"/>
     <w:lsdException w:name="table of figures" w:semiHidden="1" w:unhideWhenUsed="1"/>
     <w:lsdException w:name="envelope address" w:semiHidden="1" w:unhideWhenUsed="1"/>
     <w:lsdException w:name="envelope return" w:semiHidden="1" w:unhideWhenUsed="1"/>
@@ -260,7 +208,7 @@
     <w:lsdException w:name="Title" w:uiPriority="10" w:qFormat="1"/>
     <w:lsdException w:name="Closing" w:semiHidden="1" w:unhideWhenUsed="1"/>
     <w:lsdException w:name="Signature" w:semiHidden="1" w:unhideWhenUsed="1"/>
-    <w:lsdException w:name="Default Paragraph Font" w:uiPriority="1" w:semiHidden="1" w:unhideWhenUsed="1"/>
+    <w:lsdException w:name="Default Paragraph Font" w:semiHidden="1" w:uiPriority="1" w:unhideWhenUsed="1"/>
     <w:lsdException w:name="Body Text" w:semiHidden="1" w:unhideWhenUsed="1"/>
     <w:lsdException w:name="Body Text Indent" w:semiHidden="1" w:unhideWhenUsed="1"/>
     <w:lsdException w:name="List Continue" w:semiHidden="1" w:unhideWhenUsed="1"/>
@@ -300,6 +248,7 @@
     <w:lsdException w:name="HTML Sample" w:semiHidden="1" w:unhideWhenUsed="1"/>
     <w:lsdException w:name="HTML Typewriter" w:semiHidden="1" w:unhideWhenUsed="1"/>
     <w:lsdException w:name="HTML Variable" w:semiHidden="1" w:unhideWhenUsed="1"/>
+    <w:lsdException w:name="Normal Table" w:semiHidden="1" w:unhideWhenUsed="1"/>
     <w:lsdException w:name="annotation subject" w:semiHidden="1" w:unhideWhenUsed="1"/>
     <w:lsdException w:name="No List" w:semiHidden="1" w:unhideWhenUsed="1"/>
     <w:lsdException w:name="Outline List 1" w:semiHidden="1" w:unhideWhenUsed="1"/>
@@ -346,8 +295,10 @@
     <w:lsdException w:name="Table Subtle 2" w:semiHidden="1" w:unhideWhenUsed="1"/>
     <w:lsdException w:name="Table Web 1" w:semiHidden="1" w:unhideWhenUsed="1"/>
     <w:lsdException w:name="Table Web 2" w:semiHidden="1" w:unhideWhenUsed="1"/>
+    <w:lsdException w:name="Table Web 3" w:semiHidden="1" w:unhideWhenUsed="1"/>
     <w:lsdException w:name="Balloon Text" w:semiHidden="1" w:unhideWhenUsed="1"/>
     <w:lsdException w:name="Table Grid" w:uiPriority="39"/>
+    <w:lsdException w:name="Table Theme" w:semiHidden="1" w:unhideWhenUsed="1"/>
     <w:lsdException w:name="Placeholder Text" w:semiHidden="1"/>
     <w:lsdException w:name="No Spacing" w:uiPriority="1" w:qFormat="1"/>
     <w:lsdException w:name="Light Shading" w:uiPriority="60"/>
@@ -457,8 +408,8 @@
     <w:lsdException w:name="Subtle Reference" w:uiPriority="31" w:qFormat="1"/>
     <w:lsdException w:name="Intense Reference" w:uiPriority="32" w:qFormat="1"/>
     <w:lsdException w:name="Book Title" w:uiPriority="33" w:qFormat="1"/>
-    <w:lsdException w:name="Bibliography" w:uiPriority="37" w:semiHidden="1" w:unhideWhenUsed="1"/>
-    <w:lsdException w:name="TOC Heading" w:uiPriority="39" w:semiHidden="1" w:unhideWhenUsed="1" w:qFormat="1"/>
+    <w:lsdException w:name="Bibliography" w:semiHidden="1" w:uiPriority="37" w:unhideWhenUsed="1"/>
+    <w:lsdException w:name="TOC Heading" w:semiHidden="1" w:uiPriority="39" w:unhideWhenUsed="1" w:qFormat="1"/>
     <w:lsdException w:name="Plain Table 1" w:uiPriority="41"/>
     <w:lsdException w:name="Plain Table 2" w:uiPriority="42"/>
     <w:lsdException w:name="Plain Table 3" w:uiPriority="43"/>
@@ -569,66 +520,75 @@
     <w:lsdException w:name="Unresolved Mention" w:semiHidden="1" w:unhideWhenUsed="1"/>
     <w:lsdException w:name="Smart Link" w:semiHidden="1" w:unhideWhenUsed="1"/>
   </w:latentStyles>
-  <w:style w:type="paragraph" w:styleId="Normal" w:default="1">
+  <w:style w:type="paragraph" w:default="1" w:styleId="Normal">
     <w:name w:val="Normal"/>
     <w:qFormat/>
     <w:pPr>
-      <w:widowControl/>
-      <w:suppressAutoHyphens w:val="true"/>
-      <w:bidi w:val="0"/>
-      <w:spacing w:lineRule="auto" w:line="259" w:before="0" w:after="160"/>
-      <w:jc w:val="left"/>
+      <w:suppressAutoHyphens/>
+      <w:spacing w:after="160" w:line="259" w:lineRule="auto"/>
     </w:pPr>
     <w:rPr>
-      <w:rFonts w:ascii="Calibri" w:hAnsi="Calibri" w:eastAsia="Calibri" w:cs="" w:asciiTheme="minorHAnsi" w:cstheme="minorBidi" w:eastAsiaTheme="minorHAnsi" w:hAnsiTheme="minorHAnsi"/>
-      <w:color w:val="auto"/>
-      <w:kern w:val="0"/>
       <w:sz w:val="22"/>
-      <w:szCs w:val="22"/>
-      <w:lang w:val="en-US" w:eastAsia="en-US" w:bidi="ar-SA"/>
     </w:rPr>
   </w:style>
-  <w:style w:type="character" w:styleId="DefaultParagraphFont" w:default="1">
+  <w:style w:type="character" w:default="1" w:styleId="DefaultParagraphFont">
     <w:name w:val="Default Paragraph Font"/>
     <w:uiPriority w:val="1"/>
     <w:semiHidden/>
     <w:unhideWhenUsed/>
-    <w:qFormat/>
-    <w:rPr/>
   </w:style>
-  <w:style w:type="paragraph" w:styleId="Heading">
+  <w:style w:type="table" w:default="1" w:styleId="TableNormal">
+    <w:name w:val="Normal Table"/>
+    <w:uiPriority w:val="99"/>
+    <w:semiHidden/>
+    <w:unhideWhenUsed/>
+    <w:tblPr>
+      <w:tblInd w:w="0" w:type="dxa"/>
+      <w:tblCellMar>
+        <w:top w:w="0" w:type="dxa"/>
+        <w:left w:w="108" w:type="dxa"/>
+        <w:bottom w:w="0" w:type="dxa"/>
+        <w:right w:w="108" w:type="dxa"/>
+      </w:tblCellMar>
+    </w:tblPr>
+  </w:style>
+  <w:style w:type="numbering" w:default="1" w:styleId="NoList">
+    <w:name w:val="No List"/>
+    <w:uiPriority w:val="99"/>
+    <w:semiHidden/>
+    <w:unhideWhenUsed/>
+  </w:style>
+  <w:style w:type="paragraph" w:customStyle="1" w:styleId="Heading">
     <w:name w:val="Heading"/>
     <w:basedOn w:val="Normal"/>
-    <w:next w:val="TextBody"/>
+    <w:next w:val="BodyText"/>
     <w:qFormat/>
     <w:pPr>
-      <w:keepNext w:val="true"/>
+      <w:keepNext/>
       <w:spacing w:before="240" w:after="120"/>
     </w:pPr>
     <w:rPr>
-      <w:rFonts w:ascii="Liberation Sans" w:hAnsi="Liberation Sans" w:eastAsia="Noto Sans CJK SC" w:cs="Lohit Devanagari"/>
+      <w:rFonts w:ascii="Liberation Sans" w:eastAsia="Noto Sans CJK SC" w:hAnsi="Liberation Sans" w:cs="Lohit Devanagari"/>
       <w:sz w:val="28"/>
       <w:szCs w:val="28"/>
     </w:rPr>
   </w:style>
-  <w:style w:type="paragraph" w:styleId="TextBody">
+  <w:style w:type="paragraph" w:styleId="BodyText">
     <w:name w:val="Body Text"/>
     <w:basedOn w:val="Normal"/>
     <w:pPr>
-      <w:spacing w:lineRule="auto" w:line="276" w:before="0" w:after="140"/>
+      <w:spacing w:after="140" w:line="276" w:lineRule="auto"/>
     </w:pPr>
-    <w:rPr/>
   </w:style>
   <w:style w:type="paragraph" w:styleId="List">
     <w:name w:val="List"/>
-    <w:basedOn w:val="TextBody"/>
-    <w:pPr/>
+    <w:basedOn w:val="BodyText"/>
     <w:rPr>
       <w:rFonts w:cs="Lohit Devanagari"/>
     </w:rPr>
   </w:style>
   <w:style w:type="paragraph" w:styleId="Caption">
-    <w:name w:val="Caption"/>
+    <w:name w:val="caption"/>
     <w:basedOn w:val="Normal"/>
     <w:qFormat/>
     <w:pPr>
@@ -643,7 +603,7 @@
       <w:szCs w:val="24"/>
     </w:rPr>
   </w:style>
-  <w:style w:type="paragraph" w:styleId="Index">
+  <w:style w:type="paragraph" w:customStyle="1" w:styleId="Index">
     <w:name w:val="Index"/>
     <w:basedOn w:val="Normal"/>
     <w:qFormat/>
@@ -653,27 +613,6 @@
     <w:rPr>
       <w:rFonts w:cs="Lohit Devanagari"/>
     </w:rPr>
-  </w:style>
-  <w:style w:type="numbering" w:styleId="NoList" w:default="1">
-    <w:name w:val="No List"/>
-    <w:uiPriority w:val="99"/>
-    <w:semiHidden/>
-    <w:unhideWhenUsed/>
-    <w:qFormat/>
-  </w:style>
-  <w:style w:type="table" w:default="1" w:styleId="TableNormal">
-    <w:name w:val="Normal Table"/>
-    <w:uiPriority w:val="99"/>
-    <w:semiHidden/>
-    <w:unhideWhenUsed/>
-    <w:tblPr>
-      <w:tblCellMar>
-        <w:top w:w="0" w:type="dxa"/>
-        <w:left w:w="108" w:type="dxa"/>
-        <w:bottom w:w="0" w:type="dxa"/>
-        <w:right w:w="108" w:type="dxa"/>
-      </w:tblCellMar>
-    </w:tblPr>
   </w:style>
 </w:styles>
 </file>

</xml_diff>

<commit_message>
Answers to Part 3
</commit_message>
<xml_diff>
--- a/Lab8/Lab8_answers.docx
+++ b/Lab8/Lab8_answers.docx
@@ -1,6 +1,6 @@
 
 <file path=word/document.xml><?xml version="1.0" encoding="utf-8"?>
-<w:document xmlns:wpc="http://schemas.microsoft.com/office/word/2010/wordprocessingCanvas" xmlns:cx="http://schemas.microsoft.com/office/drawing/2014/chartex" xmlns:cx1="http://schemas.microsoft.com/office/drawing/2015/9/8/chartex" xmlns:cx2="http://schemas.microsoft.com/office/drawing/2015/10/21/chartex" xmlns:cx3="http://schemas.microsoft.com/office/drawing/2016/5/9/chartex" xmlns:cx4="http://schemas.microsoft.com/office/drawing/2016/5/10/chartex" xmlns:cx5="http://schemas.microsoft.com/office/drawing/2016/5/11/chartex" xmlns:cx6="http://schemas.microsoft.com/office/drawing/2016/5/12/chartex" xmlns:cx7="http://schemas.microsoft.com/office/drawing/2016/5/13/chartex" xmlns:cx8="http://schemas.microsoft.com/office/drawing/2016/5/14/chartex" xmlns:mc="http://schemas.openxmlformats.org/markup-compatibility/2006" xmlns:aink="http://schemas.microsoft.com/office/drawing/2016/ink" xmlns:am3d="http://schemas.microsoft.com/office/drawing/2017/model3d" xmlns:o="urn:schemas-microsoft-com:office:office" xmlns:r="http://schemas.openxmlformats.org/officeDocument/2006/relationships" xmlns:m="http://schemas.openxmlformats.org/officeDocument/2006/math" xmlns:v="urn:schemas-microsoft-com:vml" xmlns:wp14="http://schemas.microsoft.com/office/word/2010/wordprocessingDrawing" xmlns:wp="http://schemas.openxmlformats.org/drawingml/2006/wordprocessingDrawing" xmlns:w10="urn:schemas-microsoft-com:office:word" xmlns:w="http://schemas.openxmlformats.org/wordprocessingml/2006/main" xmlns:w14="http://schemas.microsoft.com/office/word/2010/wordml" xmlns:w15="http://schemas.microsoft.com/office/word/2012/wordml" xmlns:w16cid="http://schemas.microsoft.com/office/word/2016/wordml/cid" xmlns:w16se="http://schemas.microsoft.com/office/word/2015/wordml/symex" xmlns:wpg="http://schemas.microsoft.com/office/word/2010/wordprocessingGroup" xmlns:wpi="http://schemas.microsoft.com/office/word/2010/wordprocessingInk" xmlns:wne="http://schemas.microsoft.com/office/word/2006/wordml" xmlns:wps="http://schemas.microsoft.com/office/word/2010/wordprocessingShape" mc:Ignorable="w14 w15 w16se w16cid wp14">
+<w:document xmlns:wpc="http://schemas.microsoft.com/office/word/2010/wordprocessingCanvas" xmlns:cx="http://schemas.microsoft.com/office/drawing/2014/chartex" xmlns:cx1="http://schemas.microsoft.com/office/drawing/2015/9/8/chartex" xmlns:mc="http://schemas.openxmlformats.org/markup-compatibility/2006" xmlns:o="urn:schemas-microsoft-com:office:office" xmlns:r="http://schemas.openxmlformats.org/officeDocument/2006/relationships" xmlns:m="http://schemas.openxmlformats.org/officeDocument/2006/math" xmlns:v="urn:schemas-microsoft-com:vml" xmlns:wp14="http://schemas.microsoft.com/office/word/2010/wordprocessingDrawing" xmlns:wp="http://schemas.openxmlformats.org/drawingml/2006/wordprocessingDrawing" xmlns:w10="urn:schemas-microsoft-com:office:word" xmlns:w="http://schemas.openxmlformats.org/wordprocessingml/2006/main" xmlns:w14="http://schemas.microsoft.com/office/word/2010/wordml" xmlns:w15="http://schemas.microsoft.com/office/word/2012/wordml" xmlns:w16se="http://schemas.microsoft.com/office/word/2015/wordml/symex" xmlns:wpg="http://schemas.microsoft.com/office/word/2010/wordprocessingGroup" xmlns:wpi="http://schemas.microsoft.com/office/word/2010/wordprocessingInk" xmlns:wne="http://schemas.microsoft.com/office/word/2006/wordml" xmlns:wps="http://schemas.microsoft.com/office/word/2010/wordprocessingShape" mc:Ignorable="w14 w15 w16se wp14">
   <w:body>
     <w:p>
       <w:r>
@@ -43,80 +43,83 @@
     </w:p>
     <w:p>
       <w:r>
-        <w:t xml:space="preserve">3. </w:t>
-      </w:r>
-      <w:r>
-        <w:t>My IP address: 10.0.1.23</w:t>
-      </w:r>
-      <w:r>
-        <w:t xml:space="preserve"> </w:t>
+        <w:t xml:space="preserve">3. My IP address: 10.0.1.23 </w:t>
       </w:r>
       <w:r>
         <w:tab/>
+        <w:t>gaia.cs.umass.edu server: 128.119.245.12</w:t>
+      </w:r>
+    </w:p>
+    <w:p>
+      <w:r>
+        <w:t>4. Code returned is 200 or an OK response</w:t>
+      </w:r>
+    </w:p>
+    <w:p>
+      <w:r>
+        <w:t>5. Last-Modified: Fri, 20 Nov 2020 06:59:01 GMT</w:t>
+      </w:r>
+    </w:p>
+    <w:p>
+      <w:r>
+        <w:t xml:space="preserve">6. File Data: </w:t>
+      </w:r>
+      <w:r>
+        <w:t>128</w:t>
+      </w:r>
+      <w:r>
+        <w:t xml:space="preserve"> bytes</w:t>
+      </w:r>
+    </w:p>
+    <w:p>
+      <w:r>
+        <w:t>7. Yes, Connection: Keep-Alive</w:t>
+      </w:r>
+    </w:p>
+    <w:p>
+      <w:r>
+        <w:t>8. There is no IF-MODIFIED-SINCE line in the HTTP GET request from my browser to the server.</w:t>
+      </w:r>
+    </w:p>
+    <w:p>
+      <w:r>
+        <w:t>9. The server explicitly returns the contents of the file. There is a new section called Line-based text data: text/html (10 lines) that includes the contents of the file that the server returned.</w:t>
+      </w:r>
+    </w:p>
+    <w:p>
+      <w:r>
+        <w:t>10. If-Modified-Since: Fri, 20 Nov 2020 06:59:01 GMT</w:t>
+      </w:r>
+    </w:p>
+    <w:p>
+      <w:r>
+        <w:t>11. Code returned is 304 or Not Modified response. The server did not explicitly return the contents of the file because the IF-MODIFIED-SINCE field was included in my browser’s HTTP GET request to the server. Thus, it realized that the same HTTP GET request was performed twice on the same file and the server decided that since it has not been modified it doesn’t need to send the file again.</w:t>
+      </w:r>
+    </w:p>
+    <w:p>
+      <w:r>
+        <w:t>12. The browser sent only one GET request. By default, this packet, frame 86, must contain the GET for the Bill of Rights.</w:t>
+      </w:r>
+    </w:p>
+    <w:p>
+      <w:r>
+        <w:t xml:space="preserve">13. </w:t>
+      </w:r>
+      <w:r>
+        <w:t>Packet 92 contains the status code and phrase associated with the response to the HTTP GET request</w:t>
+      </w:r>
+    </w:p>
+    <w:p>
+      <w:r>
+        <w:t>14. The status code is 200, and the response is OK.</w:t>
+      </w:r>
+    </w:p>
+    <w:p>
+      <w:r>
+        <w:t>15. The server needed to send three TCP segments to carry the HTTP response and the Bill of Rights text.</w:t>
       </w:r>
       <w:bookmarkStart w:id="0" w:name="_GoBack"/>
       <w:bookmarkEnd w:id="0"/>
-      <w:r>
-        <w:t>gaia.cs.umass.edu server: 128.119.245.12</w:t>
-      </w:r>
-    </w:p>
-    <w:p>
-      <w:r>
-        <w:t xml:space="preserve">4. Code returned is 200 or an OK </w:t>
-      </w:r>
-      <w:r>
-        <w:t>response</w:t>
-      </w:r>
-    </w:p>
-    <w:p>
-      <w:r>
-        <w:t>5. Last-Modified: Fri, 20 Nov 2020 06:59:01 GMT</w:t>
-      </w:r>
-    </w:p>
-    <w:p>
-      <w:r>
-        <w:t xml:space="preserve">6. File Data: </w:t>
-      </w:r>
-      <w:r>
-        <w:t>128</w:t>
-      </w:r>
-      <w:r>
-        <w:t xml:space="preserve"> bytes</w:t>
-      </w:r>
-    </w:p>
-    <w:p>
-      <w:r>
-        <w:t>7. Yes, Connection: Keep-Alive</w:t>
-      </w:r>
-    </w:p>
-    <w:p>
-      <w:r>
-        <w:t>8. There is no IF-MODIFIED-SINCE line in the HTTP GET request from my browser to the server.</w:t>
-      </w:r>
-    </w:p>
-    <w:p>
-      <w:r>
-        <w:t>9. The server explicitly returns the contents of th</w:t>
-      </w:r>
-      <w:r>
-        <w:t>e file. There is a new section called Line-based text data: text/html (10 lines) that includes the contents of the file that the server returned.</w:t>
-      </w:r>
-    </w:p>
-    <w:p>
-      <w:r>
-        <w:t>10. If-Modified-Since: Fri, 20 Nov 2020 06:59:01 GMT</w:t>
-      </w:r>
-    </w:p>
-    <w:p>
-      <w:r>
-        <w:t>11. Code returned is 304 or Not Modified response. The se</w:t>
-      </w:r>
-      <w:r>
-        <w:t>rver did not explicitly return the contents of the file because the IF-MODIFIED-SINCE field was included in my browser’s HTTP GET request to the server. Thus, it realized that the same HTTP GET request was performed twice on the same file and the server de</w:t>
-      </w:r>
-      <w:r>
-        <w:t>cided that since it has not been modified it doesn’t need to send the file again.</w:t>
-      </w:r>
     </w:p>
     <w:p/>
     <w:sectPr>
@@ -131,7 +134,7 @@
 </file>
 
 <file path=word/styles.xml><?xml version="1.0" encoding="utf-8"?>
-<w:styles xmlns:mc="http://schemas.openxmlformats.org/markup-compatibility/2006" xmlns:r="http://schemas.openxmlformats.org/officeDocument/2006/relationships" xmlns:w="http://schemas.openxmlformats.org/wordprocessingml/2006/main" xmlns:w14="http://schemas.microsoft.com/office/word/2010/wordml" xmlns:w15="http://schemas.microsoft.com/office/word/2012/wordml" xmlns:w16cid="http://schemas.microsoft.com/office/word/2016/wordml/cid" xmlns:w16se="http://schemas.microsoft.com/office/word/2015/wordml/symex" mc:Ignorable="w14 w15 w16se w16cid">
+<w:styles xmlns:mc="http://schemas.openxmlformats.org/markup-compatibility/2006" xmlns:r="http://schemas.openxmlformats.org/officeDocument/2006/relationships" xmlns:w="http://schemas.openxmlformats.org/wordprocessingml/2006/main" xmlns:w14="http://schemas.microsoft.com/office/word/2010/wordml" xmlns:w15="http://schemas.microsoft.com/office/word/2012/wordml" xmlns:w16se="http://schemas.microsoft.com/office/word/2015/wordml/symex" mc:Ignorable="w14 w15 w16se">
   <w:docDefaults>
     <w:rPrDefault>
       <w:rPr>
@@ -142,7 +145,7 @@
     </w:rPrDefault>
     <w:pPrDefault/>
   </w:docDefaults>
-  <w:latentStyles w:defLockedState="0" w:defUIPriority="99" w:defSemiHidden="0" w:defUnhideWhenUsed="0" w:defQFormat="0" w:count="376">
+  <w:latentStyles w:defLockedState="0" w:defUIPriority="99" w:defSemiHidden="0" w:defUnhideWhenUsed="0" w:defQFormat="0" w:count="371">
     <w:lsdException w:name="Normal" w:uiPriority="0" w:qFormat="1"/>
     <w:lsdException w:name="heading 1" w:uiPriority="9" w:qFormat="1"/>
     <w:lsdException w:name="heading 2" w:semiHidden="1" w:uiPriority="9" w:unhideWhenUsed="1" w:qFormat="1"/>
@@ -514,11 +517,6 @@
     <w:lsdException w:name="List Table 5 Dark Accent 6" w:uiPriority="50"/>
     <w:lsdException w:name="List Table 6 Colorful Accent 6" w:uiPriority="51"/>
     <w:lsdException w:name="List Table 7 Colorful Accent 6" w:uiPriority="52"/>
-    <w:lsdException w:name="Mention" w:semiHidden="1" w:unhideWhenUsed="1"/>
-    <w:lsdException w:name="Smart Hyperlink" w:semiHidden="1" w:unhideWhenUsed="1"/>
-    <w:lsdException w:name="Hashtag" w:semiHidden="1" w:unhideWhenUsed="1"/>
-    <w:lsdException w:name="Unresolved Mention" w:semiHidden="1" w:unhideWhenUsed="1"/>
-    <w:lsdException w:name="Smart Link" w:semiHidden="1" w:unhideWhenUsed="1"/>
   </w:latentStyles>
   <w:style w:type="paragraph" w:default="1" w:styleId="Normal">
     <w:name w:val="Normal"/>

</xml_diff>